<commit_message>
Upload amended User Guide - Search Errors.docx. Add User Guide - Update Errors.docx.
</commit_message>
<xml_diff>
--- a/documents/User Manual/User Guide - Search Errors.docx
+++ b/documents/User Manual/User Guide - Search Errors.docx
@@ -754,8 +754,6 @@
         </w:rPr>
         <w:fldChar w:fldCharType="separate"/>
       </w:r>
-      <w:bookmarkStart w:id="0" w:name="_GoBack"/>
-      <w:bookmarkEnd w:id="0"/>
       <w:r>
         <w:rPr>
           <w:noProof/>
@@ -1363,7 +1361,7 @@
           <w:color w:val="0033CC"/>
         </w:rPr>
       </w:pPr>
-      <w:bookmarkStart w:id="1" w:name="_Toc523060236"/>
+      <w:bookmarkStart w:id="0" w:name="_Toc523060236"/>
       <w:r>
         <w:rPr>
           <w:color w:val="0033CC"/>
@@ -1371,7 +1369,7 @@
         <w:lastRenderedPageBreak/>
         <w:t>Introduction</w:t>
       </w:r>
-      <w:bookmarkEnd w:id="1"/>
+      <w:bookmarkEnd w:id="0"/>
       <w:r>
         <w:rPr>
           <w:color w:val="0033CC"/>
@@ -1384,11 +1382,11 @@
         <w:pStyle w:val="Heading2"/>
         <w:spacing w:before="120" w:after="60"/>
       </w:pPr>
-      <w:bookmarkStart w:id="2" w:name="_Toc523060237"/>
+      <w:bookmarkStart w:id="1" w:name="_Toc523060237"/>
       <w:r>
         <w:t>Scope and Purpose</w:t>
       </w:r>
-      <w:bookmarkEnd w:id="2"/>
+      <w:bookmarkEnd w:id="1"/>
     </w:p>
     <w:p>
       <w:pPr>
@@ -1495,7 +1493,15 @@
         <w:pStyle w:val="ChapterBodyCopy"/>
       </w:pPr>
       <w:r>
-        <w:t>To be able to use PET, the user will need basic knowledge of logging into an online application and completing an online form.</w:t>
+        <w:t xml:space="preserve">To be able to use PET, the user will need basic knowledge of logging into an online application and </w:t>
+      </w:r>
+      <w:r>
+        <w:t>using a search function to locate records</w:t>
+      </w:r>
+      <w:bookmarkStart w:id="2" w:name="_GoBack"/>
+      <w:bookmarkEnd w:id="2"/>
+      <w:r>
+        <w:t>.</w:t>
       </w:r>
     </w:p>
     <w:p>
@@ -1543,13 +1549,7 @@
         <w:rPr>
           <w:i w:val="0"/>
         </w:rPr>
-        <w:t>administrator</w:t>
-      </w:r>
-      <w:r>
-        <w:rPr>
-          <w:i w:val="0"/>
-        </w:rPr>
-        <w:t xml:space="preserve"> </w:t>
+        <w:t xml:space="preserve">administrator </w:t>
       </w:r>
       <w:r>
         <w:rPr>
@@ -1939,7 +1939,7 @@
                                     <pic:cNvPicPr/>
                                   </pic:nvPicPr>
                                   <pic:blipFill>
-                                    <a:blip r:embed="rId11"/>
+                                    <a:blip r:embed="rId12"/>
                                     <a:stretch>
                                       <a:fillRect/>
                                     </a:stretch>
@@ -2052,7 +2052,7 @@
                                           <pic:cNvPicPr/>
                                         </pic:nvPicPr>
                                         <pic:blipFill>
-                                          <a:blip r:embed="rId12"/>
+                                          <a:blip r:embed="rId13"/>
                                           <a:stretch>
                                             <a:fillRect/>
                                           </a:stretch>
@@ -2117,7 +2117,7 @@
                                     <pic:cNvPicPr/>
                                   </pic:nvPicPr>
                                   <pic:blipFill>
-                                    <a:blip r:embed="rId12"/>
+                                    <a:blip r:embed="rId14"/>
                                     <a:stretch>
                                       <a:fillRect/>
                                     </a:stretch>
@@ -2403,7 +2403,7 @@
                                           <pic:cNvPicPr/>
                                         </pic:nvPicPr>
                                         <pic:blipFill>
-                                          <a:blip r:embed="rId11"/>
+                                          <a:blip r:embed="rId12"/>
                                           <a:stretch>
                                             <a:fillRect/>
                                           </a:stretch>
@@ -2468,7 +2468,7 @@
                                     <pic:cNvPicPr/>
                                   </pic:nvPicPr>
                                   <pic:blipFill>
-                                    <a:blip r:embed="rId11"/>
+                                    <a:blip r:embed="rId12"/>
                                     <a:stretch>
                                       <a:fillRect/>
                                     </a:stretch>
@@ -2929,7 +2929,7 @@
                                           <pic:cNvPicPr/>
                                         </pic:nvPicPr>
                                         <pic:blipFill>
-                                          <a:blip r:embed="rId13"/>
+                                          <a:blip r:embed="rId15"/>
                                           <a:stretch>
                                             <a:fillRect/>
                                           </a:stretch>
@@ -2994,7 +2994,7 @@
                                     <pic:cNvPicPr/>
                                   </pic:nvPicPr>
                                   <pic:blipFill>
-                                    <a:blip r:embed="rId13"/>
+                                    <a:blip r:embed="rId16"/>
                                     <a:stretch>
                                       <a:fillRect/>
                                     </a:stretch>
@@ -3183,7 +3183,7 @@
                                           <pic:cNvPicPr/>
                                         </pic:nvPicPr>
                                         <pic:blipFill>
-                                          <a:blip r:embed="rId14"/>
+                                          <a:blip r:embed="rId17"/>
                                           <a:stretch>
                                             <a:fillRect/>
                                           </a:stretch>
@@ -3248,7 +3248,7 @@
                                     <pic:cNvPicPr/>
                                   </pic:nvPicPr>
                                   <pic:blipFill>
-                                    <a:blip r:embed="rId14"/>
+                                    <a:blip r:embed="rId18"/>
                                     <a:stretch>
                                       <a:fillRect/>
                                     </a:stretch>
@@ -3363,7 +3363,7 @@
                                           <pic:cNvPicPr/>
                                         </pic:nvPicPr>
                                         <pic:blipFill>
-                                          <a:blip r:embed="rId15"/>
+                                          <a:blip r:embed="rId19"/>
                                           <a:stretch>
                                             <a:fillRect/>
                                           </a:stretch>
@@ -3428,7 +3428,7 @@
                                     <pic:cNvPicPr/>
                                   </pic:nvPicPr>
                                   <pic:blipFill>
-                                    <a:blip r:embed="rId15"/>
+                                    <a:blip r:embed="rId20"/>
                                     <a:stretch>
                                       <a:fillRect/>
                                     </a:stretch>
@@ -3617,7 +3617,7 @@
                                           <pic:cNvPicPr/>
                                         </pic:nvPicPr>
                                         <pic:blipFill>
-                                          <a:blip r:embed="rId16"/>
+                                          <a:blip r:embed="rId21"/>
                                           <a:stretch>
                                             <a:fillRect/>
                                           </a:stretch>
@@ -3682,7 +3682,7 @@
                                     <pic:cNvPicPr/>
                                   </pic:nvPicPr>
                                   <pic:blipFill>
-                                    <a:blip r:embed="rId16"/>
+                                    <a:blip r:embed="rId22"/>
                                     <a:stretch>
                                       <a:fillRect/>
                                     </a:stretch>
@@ -3870,7 +3870,7 @@
                                           <pic:cNvPicPr/>
                                         </pic:nvPicPr>
                                         <pic:blipFill>
-                                          <a:blip r:embed="rId17"/>
+                                          <a:blip r:embed="rId23"/>
                                           <a:stretch>
                                             <a:fillRect/>
                                           </a:stretch>
@@ -3935,7 +3935,7 @@
                                     <pic:cNvPicPr/>
                                   </pic:nvPicPr>
                                   <pic:blipFill>
-                                    <a:blip r:embed="rId17"/>
+                                    <a:blip r:embed="rId24"/>
                                     <a:stretch>
                                       <a:fillRect/>
                                     </a:stretch>
@@ -4050,7 +4050,7 @@
                                           <pic:cNvPicPr/>
                                         </pic:nvPicPr>
                                         <pic:blipFill rotWithShape="1">
-                                          <a:blip r:embed="rId18"/>
+                                          <a:blip r:embed="rId25"/>
                                           <a:srcRect l="15528" r="4006"/>
                                           <a:stretch/>
                                         </pic:blipFill>
@@ -4122,7 +4122,7 @@
                                     <pic:cNvPicPr/>
                                   </pic:nvPicPr>
                                   <pic:blipFill rotWithShape="1">
-                                    <a:blip r:embed="rId18"/>
+                                    <a:blip r:embed="rId26"/>
                                     <a:srcRect l="15528" r="4006"/>
                                     <a:stretch/>
                                   </pic:blipFill>
@@ -4236,7 +4236,7 @@
                                           <pic:cNvPicPr/>
                                         </pic:nvPicPr>
                                         <pic:blipFill>
-                                          <a:blip r:embed="rId19"/>
+                                          <a:blip r:embed="rId27"/>
                                           <a:stretch>
                                             <a:fillRect/>
                                           </a:stretch>
@@ -4301,7 +4301,7 @@
                                     <pic:cNvPicPr/>
                                   </pic:nvPicPr>
                                   <pic:blipFill>
-                                    <a:blip r:embed="rId19"/>
+                                    <a:blip r:embed="rId28"/>
                                     <a:stretch>
                                       <a:fillRect/>
                                     </a:stretch>
@@ -4432,7 +4432,7 @@
                     <pic:cNvPicPr/>
                   </pic:nvPicPr>
                   <pic:blipFill>
-                    <a:blip r:embed="rId20"/>
+                    <a:blip r:embed="rId29"/>
                     <a:stretch>
                       <a:fillRect/>
                     </a:stretch>
@@ -4526,7 +4526,7 @@
                                           <pic:cNvPicPr/>
                                         </pic:nvPicPr>
                                         <pic:blipFill>
-                                          <a:blip r:embed="rId21"/>
+                                          <a:blip r:embed="rId30"/>
                                           <a:stretch>
                                             <a:fillRect/>
                                           </a:stretch>
@@ -4588,7 +4588,7 @@
                                     <pic:cNvPicPr/>
                                   </pic:nvPicPr>
                                   <pic:blipFill>
-                                    <a:blip r:embed="rId21"/>
+                                    <a:blip r:embed="rId31"/>
                                     <a:stretch>
                                       <a:fillRect/>
                                     </a:stretch>
@@ -4702,7 +4702,7 @@
                                           <pic:cNvPicPr/>
                                         </pic:nvPicPr>
                                         <pic:blipFill>
-                                          <a:blip r:embed="rId22"/>
+                                          <a:blip r:embed="rId32"/>
                                           <a:stretch>
                                             <a:fillRect/>
                                           </a:stretch>
@@ -4767,7 +4767,7 @@
                                     <pic:cNvPicPr/>
                                   </pic:nvPicPr>
                                   <pic:blipFill>
-                                    <a:blip r:embed="rId22"/>
+                                    <a:blip r:embed="rId33"/>
                                     <a:stretch>
                                       <a:fillRect/>
                                     </a:stretch>
@@ -5094,8 +5094,8 @@
       </w:r>
     </w:p>
     <w:sectPr>
-      <w:headerReference w:type="default" r:id="rId23"/>
-      <w:footerReference w:type="default" r:id="rId24"/>
+      <w:headerReference w:type="default" r:id="rId34"/>
+      <w:footerReference w:type="default" r:id="rId35"/>
       <w:pgSz w:w="12240" w:h="15840"/>
       <w:pgMar w:top="1440" w:right="1800" w:bottom="1440" w:left="1800" w:header="720" w:footer="720" w:gutter="0"/>
       <w:cols w:space="720"/>
@@ -8969,7 +8969,7 @@
 </file>
 
 <file path=customXml/itemProps1.xml><?xml version="1.0" encoding="utf-8"?>
-<ds:datastoreItem xmlns:ds="http://schemas.openxmlformats.org/officeDocument/2006/customXml" ds:itemID="{734E2276-57D2-4A46-BAAA-1549B5B7929E}">
+<ds:datastoreItem xmlns:ds="http://schemas.openxmlformats.org/officeDocument/2006/customXml" ds:itemID="{29731E33-7544-4CAF-A659-47E0AECF561B}">
   <ds:schemaRefs>
     <ds:schemaRef ds:uri="http://schemas.openxmlformats.org/officeDocument/2006/bibliography"/>
   </ds:schemaRefs>

</xml_diff>